<commit_message>
Fixed up missing system.
</commit_message>
<xml_diff>
--- a/Docs/HW09_Docs/ECE2310_HW09_01_Doc.docx
+++ b/Docs/HW09_Docs/ECE2310_HW09_01_Doc.docx
@@ -9,6 +9,9 @@
     </w:p>
     <w:p>
       <w:r>
+        <w:rPr>
+          <w:noProof/>
+        </w:rPr>
         <w:drawing>
           <wp:inline distT="0" distB="0" distL="0" distR="0" wp14:anchorId="1ED159D0" wp14:editId="45FFBEE5">
             <wp:extent cx="3568250" cy="3344091"/>
@@ -2140,6 +2143,61 @@
           <w:lang w:bidi="he-IL"/>
         </w:rPr>
         <w:lastRenderedPageBreak/>
+        <w:t>using</w:t>
+      </w:r>
+      <w:r>
+        <w:rPr>
+          <w:rFonts w:ascii="Hack" w:hAnsi="Hack" w:cs="Monaco"/>
+          <w:sz w:val="21"/>
+          <w:szCs w:val="21"/>
+          <w:lang w:bidi="he-IL"/>
+        </w:rPr>
+        <w:t xml:space="preserve"> </w:t>
+      </w:r>
+      <w:r>
+        <w:rPr>
+          <w:rFonts w:ascii="Hack" w:hAnsi="Hack" w:cs="Monaco"/>
+          <w:b/>
+          <w:bCs/>
+          <w:color w:val="0000FF"/>
+          <w:sz w:val="21"/>
+          <w:szCs w:val="21"/>
+          <w:lang w:bidi="he-IL"/>
+        </w:rPr>
+        <w:t>System</w:t>
+      </w:r>
+      <w:r>
+        <w:rPr>
+          <w:rFonts w:ascii="Hack" w:hAnsi="Hack" w:cs="Monaco"/>
+          <w:sz w:val="21"/>
+          <w:szCs w:val="21"/>
+          <w:lang w:bidi="he-IL"/>
+        </w:rPr>
+        <w:t>;</w:t>
+      </w:r>
+    </w:p>
+    <w:p>
+      <w:pPr>
+        <w:autoSpaceDE w:val="0"/>
+        <w:autoSpaceDN w:val="0"/>
+        <w:adjustRightInd w:val="0"/>
+        <w:rPr>
+          <w:rFonts w:ascii="Hack" w:hAnsi="Hack" w:cs="Monaco"/>
+          <w:sz w:val="21"/>
+          <w:szCs w:val="21"/>
+          <w:lang w:bidi="he-IL"/>
+        </w:rPr>
+      </w:pPr>
+      <w:r>
+        <w:rPr>
+          <w:rFonts w:ascii="Hack" w:hAnsi="Hack" w:cs="Monaco"/>
+          <w:b/>
+          <w:bCs/>
+          <w:color w:val="008000"/>
+          <w:sz w:val="21"/>
+          <w:szCs w:val="21"/>
+          <w:lang w:bidi="he-IL"/>
+        </w:rPr>
         <w:t>namespace</w:t>
       </w:r>
       <w:r>
@@ -4152,7 +4210,6 @@
           <w:szCs w:val="21"/>
           <w:lang w:bidi="he-IL"/>
         </w:rPr>
-        <w:lastRenderedPageBreak/>
         <w:t>using</w:t>
       </w:r>
       <w:r>
@@ -6428,7 +6485,6 @@
           <w:szCs w:val="21"/>
           <w:lang w:bidi="he-IL"/>
         </w:rPr>
-        <w:lastRenderedPageBreak/>
         <w:t>using</w:t>
       </w:r>
       <w:r>
@@ -8629,19 +8685,6 @@
         </w:rPr>
         <w:t>}</w:t>
       </w:r>
-    </w:p>
-    <w:p>
-      <w:pPr>
-        <w:autoSpaceDE w:val="0"/>
-        <w:autoSpaceDN w:val="0"/>
-        <w:adjustRightInd w:val="0"/>
-        <w:rPr>
-          <w:rFonts w:ascii="Hack" w:hAnsi="Hack" w:cs="Monaco"/>
-          <w:sz w:val="21"/>
-          <w:szCs w:val="21"/>
-          <w:lang w:bidi="he-IL"/>
-        </w:rPr>
-      </w:pPr>
     </w:p>
     <w:p>
       <w:pPr>
@@ -11151,6 +11194,7 @@
     <w:lsdException w:name="HTML Sample" w:semiHidden="1" w:unhideWhenUsed="1"/>
     <w:lsdException w:name="HTML Typewriter" w:semiHidden="1" w:unhideWhenUsed="1"/>
     <w:lsdException w:name="HTML Variable" w:semiHidden="1" w:unhideWhenUsed="1"/>
+    <w:lsdException w:name="Normal Table" w:semiHidden="1" w:unhideWhenUsed="1"/>
     <w:lsdException w:name="annotation subject" w:semiHidden="1" w:unhideWhenUsed="1"/>
     <w:lsdException w:name="No List" w:semiHidden="1" w:unhideWhenUsed="1"/>
     <w:lsdException w:name="Outline List 1" w:semiHidden="1" w:unhideWhenUsed="1"/>
@@ -11197,8 +11241,10 @@
     <w:lsdException w:name="Table Subtle 2" w:semiHidden="1" w:unhideWhenUsed="1"/>
     <w:lsdException w:name="Table Web 1" w:semiHidden="1" w:unhideWhenUsed="1"/>
     <w:lsdException w:name="Table Web 2" w:semiHidden="1" w:unhideWhenUsed="1"/>
+    <w:lsdException w:name="Table Web 3" w:semiHidden="1" w:unhideWhenUsed="1"/>
     <w:lsdException w:name="Balloon Text" w:semiHidden="1" w:unhideWhenUsed="1"/>
     <w:lsdException w:name="Table Grid" w:uiPriority="39"/>
+    <w:lsdException w:name="Table Theme" w:semiHidden="1" w:unhideWhenUsed="1"/>
     <w:lsdException w:name="Placeholder Text" w:semiHidden="1"/>
     <w:lsdException w:name="No Spacing" w:uiPriority="1" w:qFormat="1"/>
     <w:lsdException w:name="Light Shading" w:uiPriority="60"/>
@@ -11427,6 +11473,7 @@
   <w:style w:type="character" w:default="1" w:styleId="DefaultParagraphFont">
     <w:name w:val="Default Paragraph Font"/>
     <w:uiPriority w:val="1"/>
+    <w:semiHidden/>
     <w:unhideWhenUsed/>
   </w:style>
   <w:style w:type="table" w:default="1" w:styleId="TableNormal">

</xml_diff>